<commit_message>
Revised the code review instructions for Discord
</commit_message>
<xml_diff>
--- a/Labs/CodeReviewProcedure.docx
+++ b/Labs/CodeReviewProcedure.docx
@@ -1,6 +1,6 @@
 
 <file path=word/document.xml><?xml version="1.0" encoding="utf-8"?>
-<w:document xmlns:wpc="http://schemas.microsoft.com/office/word/2010/wordprocessingCanvas" xmlns:cx="http://schemas.microsoft.com/office/drawing/2014/chartex" xmlns:cx1="http://schemas.microsoft.com/office/drawing/2015/9/8/chartex" xmlns:cx2="http://schemas.microsoft.com/office/drawing/2015/10/21/chartex" xmlns:cx3="http://schemas.microsoft.com/office/drawing/2016/5/9/chartex" xmlns:cx4="http://schemas.microsoft.com/office/drawing/2016/5/10/chartex" xmlns:cx5="http://schemas.microsoft.com/office/drawing/2016/5/11/chartex" xmlns:cx6="http://schemas.microsoft.com/office/drawing/2016/5/12/chartex" xmlns:cx7="http://schemas.microsoft.com/office/drawing/2016/5/13/chartex" xmlns:cx8="http://schemas.microsoft.com/office/drawing/2016/5/14/chartex" xmlns:mc="http://schemas.openxmlformats.org/markup-compatibility/2006" xmlns:aink="http://schemas.microsoft.com/office/drawing/2016/ink" xmlns:am3d="http://schemas.microsoft.com/office/drawing/2017/model3d" xmlns:o="urn:schemas-microsoft-com:office:office" xmlns:r="http://schemas.openxmlformats.org/officeDocument/2006/relationships" xmlns:m="http://schemas.openxmlformats.org/officeDocument/2006/math" xmlns:v="urn:schemas-microsoft-com:vml" xmlns:wp14="http://schemas.microsoft.com/office/word/2010/wordprocessingDrawing" xmlns:wp="http://schemas.openxmlformats.org/drawingml/2006/wordprocessingDrawing" xmlns:w10="urn:schemas-microsoft-com:office:word" xmlns:w="http://schemas.openxmlformats.org/wordprocessingml/2006/main" xmlns:w14="http://schemas.microsoft.com/office/word/2010/wordml" xmlns:w15="http://schemas.microsoft.com/office/word/2012/wordml" xmlns:w16cid="http://schemas.microsoft.com/office/word/2016/wordml/cid" xmlns:w16se="http://schemas.microsoft.com/office/word/2015/wordml/symex" xmlns:wpg="http://schemas.microsoft.com/office/word/2010/wordprocessingGroup" xmlns:wpi="http://schemas.microsoft.com/office/word/2010/wordprocessingInk" xmlns:wne="http://schemas.microsoft.com/office/word/2006/wordml" xmlns:wps="http://schemas.microsoft.com/office/word/2010/wordprocessingShape" mc:Ignorable="w14 w15 w16se w16cid wp14">
+<w:document xmlns:wpc="http://schemas.microsoft.com/office/word/2010/wordprocessingCanvas" xmlns:cx="http://schemas.microsoft.com/office/drawing/2014/chartex" xmlns:cx1="http://schemas.microsoft.com/office/drawing/2015/9/8/chartex" xmlns:cx2="http://schemas.microsoft.com/office/drawing/2015/10/21/chartex" xmlns:cx3="http://schemas.microsoft.com/office/drawing/2016/5/9/chartex" xmlns:cx4="http://schemas.microsoft.com/office/drawing/2016/5/10/chartex" xmlns:cx5="http://schemas.microsoft.com/office/drawing/2016/5/11/chartex" xmlns:cx6="http://schemas.microsoft.com/office/drawing/2016/5/12/chartex" xmlns:cx7="http://schemas.microsoft.com/office/drawing/2016/5/13/chartex" xmlns:cx8="http://schemas.microsoft.com/office/drawing/2016/5/14/chartex" xmlns:mc="http://schemas.openxmlformats.org/markup-compatibility/2006" xmlns:aink="http://schemas.microsoft.com/office/drawing/2016/ink" xmlns:am3d="http://schemas.microsoft.com/office/drawing/2017/model3d" xmlns:o="urn:schemas-microsoft-com:office:office" xmlns:oel="http://schemas.microsoft.com/office/2019/extlst" xmlns:r="http://schemas.openxmlformats.org/officeDocument/2006/relationships" xmlns:m="http://schemas.openxmlformats.org/officeDocument/2006/math" xmlns:v="urn:schemas-microsoft-com:vml" xmlns:wp14="http://schemas.microsoft.com/office/word/2010/wordprocessingDrawing" xmlns:wp="http://schemas.openxmlformats.org/drawingml/2006/wordprocessingDrawing" xmlns:w10="urn:schemas-microsoft-com:office:word" xmlns:w="http://schemas.openxmlformats.org/wordprocessingml/2006/main" xmlns:w14="http://schemas.microsoft.com/office/word/2010/wordml" xmlns:w15="http://schemas.microsoft.com/office/word/2012/wordml" xmlns:w16cex="http://schemas.microsoft.com/office/word/2018/wordml/cex" xmlns:w16cid="http://schemas.microsoft.com/office/word/2016/wordml/cid" xmlns:w16="http://schemas.microsoft.com/office/word/2018/wordml" xmlns:w16du="http://schemas.microsoft.com/office/word/2023/wordml/word16du" xmlns:w16sdtdh="http://schemas.microsoft.com/office/word/2020/wordml/sdtdatahash" xmlns:w16sdtfl="http://schemas.microsoft.com/office/word/2024/wordml/sdtformatlock" xmlns:w16se="http://schemas.microsoft.com/office/word/2015/wordml/symex" xmlns:wpg="http://schemas.microsoft.com/office/word/2010/wordprocessingGroup" xmlns:wpi="http://schemas.microsoft.com/office/word/2010/wordprocessingInk" xmlns:wne="http://schemas.microsoft.com/office/word/2006/wordml" xmlns:wps="http://schemas.microsoft.com/office/word/2010/wordprocessingShape" mc:Ignorable="w14 w15 w16se w16cid w16 w16cex w16sdtdh w16sdtfl w16du wp14">
   <w:body>
     <w:p>
       <w:pPr>
@@ -19,34 +19,106 @@
           <w:sz w:val="20"/>
           <w:szCs w:val="20"/>
         </w:rPr>
-        <w:t xml:space="preserve">Each student is paired with another student who is their lab partner. On Moodle, each pair of lab partners is listed in a </w:t>
-      </w:r>
-      <w:r>
-        <w:rPr>
-          <w:rFonts w:ascii="Helvetica" w:eastAsia="Times New Roman" w:hAnsi="Helvetica" w:cs="Times New Roman"/>
-          <w:color w:val="000000"/>
-          <w:sz w:val="20"/>
-          <w:szCs w:val="20"/>
-        </w:rPr>
-        <w:t>Moodle group as Group 1, Group 2</w:t>
-      </w:r>
-      <w:r>
-        <w:rPr>
-          <w:rFonts w:ascii="Helvetica" w:eastAsia="Times New Roman" w:hAnsi="Helvetica" w:cs="Times New Roman"/>
-          <w:color w:val="000000"/>
-          <w:sz w:val="20"/>
-          <w:szCs w:val="20"/>
-        </w:rPr>
-        <w:t>, etc</w:t>
-      </w:r>
-      <w:r>
-        <w:rPr>
-          <w:rFonts w:ascii="Helvetica" w:eastAsia="Times New Roman" w:hAnsi="Helvetica" w:cs="Times New Roman"/>
-          <w:color w:val="000000"/>
-          <w:sz w:val="20"/>
-          <w:szCs w:val="20"/>
-        </w:rPr>
-        <w:t>.</w:t>
+        <w:t xml:space="preserve">Each student is </w:t>
+      </w:r>
+      <w:r>
+        <w:rPr>
+          <w:rFonts w:ascii="Helvetica" w:eastAsia="Times New Roman" w:hAnsi="Helvetica" w:cs="Times New Roman"/>
+          <w:color w:val="000000"/>
+          <w:sz w:val="20"/>
+          <w:szCs w:val="20"/>
+        </w:rPr>
+        <w:t>on a team with one or two other</w:t>
+      </w:r>
+      <w:r>
+        <w:rPr>
+          <w:rFonts w:ascii="Helvetica" w:eastAsia="Times New Roman" w:hAnsi="Helvetica" w:cs="Times New Roman"/>
+          <w:color w:val="000000"/>
+          <w:sz w:val="20"/>
+          <w:szCs w:val="20"/>
+        </w:rPr>
+        <w:t xml:space="preserve"> student</w:t>
+      </w:r>
+      <w:r>
+        <w:rPr>
+          <w:rFonts w:ascii="Helvetica" w:eastAsia="Times New Roman" w:hAnsi="Helvetica" w:cs="Times New Roman"/>
+          <w:color w:val="000000"/>
+          <w:sz w:val="20"/>
+          <w:szCs w:val="20"/>
+        </w:rPr>
+        <w:t>s</w:t>
+      </w:r>
+      <w:r>
+        <w:rPr>
+          <w:rFonts w:ascii="Helvetica" w:eastAsia="Times New Roman" w:hAnsi="Helvetica" w:cs="Times New Roman"/>
+          <w:color w:val="000000"/>
+          <w:sz w:val="20"/>
+          <w:szCs w:val="20"/>
+        </w:rPr>
+        <w:t xml:space="preserve"> who </w:t>
+      </w:r>
+      <w:r>
+        <w:rPr>
+          <w:rFonts w:ascii="Helvetica" w:eastAsia="Times New Roman" w:hAnsi="Helvetica" w:cs="Times New Roman"/>
+          <w:color w:val="000000"/>
+          <w:sz w:val="20"/>
+          <w:szCs w:val="20"/>
+        </w:rPr>
+        <w:t>are</w:t>
+      </w:r>
+      <w:r>
+        <w:rPr>
+          <w:rFonts w:ascii="Helvetica" w:eastAsia="Times New Roman" w:hAnsi="Helvetica" w:cs="Times New Roman"/>
+          <w:color w:val="000000"/>
+          <w:sz w:val="20"/>
+          <w:szCs w:val="20"/>
+        </w:rPr>
+        <w:t xml:space="preserve"> their lab partner</w:t>
+      </w:r>
+      <w:r>
+        <w:rPr>
+          <w:rFonts w:ascii="Helvetica" w:eastAsia="Times New Roman" w:hAnsi="Helvetica" w:cs="Times New Roman"/>
+          <w:color w:val="000000"/>
+          <w:sz w:val="20"/>
+          <w:szCs w:val="20"/>
+        </w:rPr>
+        <w:t>s</w:t>
+      </w:r>
+      <w:r>
+        <w:rPr>
+          <w:rFonts w:ascii="Helvetica" w:eastAsia="Times New Roman" w:hAnsi="Helvetica" w:cs="Times New Roman"/>
+          <w:color w:val="000000"/>
+          <w:sz w:val="20"/>
+          <w:szCs w:val="20"/>
+        </w:rPr>
+        <w:t xml:space="preserve">. On Moodle, each </w:t>
+      </w:r>
+      <w:r>
+        <w:rPr>
+          <w:rFonts w:ascii="Helvetica" w:eastAsia="Times New Roman" w:hAnsi="Helvetica" w:cs="Times New Roman"/>
+          <w:color w:val="000000"/>
+          <w:sz w:val="20"/>
+          <w:szCs w:val="20"/>
+        </w:rPr>
+        <w:t>team</w:t>
+      </w:r>
+      <w:r>
+        <w:rPr>
+          <w:rFonts w:ascii="Helvetica" w:eastAsia="Times New Roman" w:hAnsi="Helvetica" w:cs="Times New Roman"/>
+          <w:color w:val="000000"/>
+          <w:sz w:val="20"/>
+          <w:szCs w:val="20"/>
+        </w:rPr>
+        <w:t xml:space="preserve"> of lab partners is listed </w:t>
+      </w:r>
+      <w:r>
+        <w:rPr>
+          <w:rFonts w:ascii="Helvetica" w:eastAsia="Times New Roman" w:hAnsi="Helvetica" w:cs="Times New Roman"/>
+          <w:color w:val="000000"/>
+          <w:sz w:val="20"/>
+          <w:szCs w:val="20"/>
+        </w:rPr>
+        <w:t xml:space="preserve">with a team name: Alders, Birches, Cedars, etc. </w:t>
       </w:r>
     </w:p>
     <w:p>
@@ -75,61 +147,61 @@
           <w:sz w:val="20"/>
           <w:szCs w:val="20"/>
         </w:rPr>
-        <w:t xml:space="preserve">at least </w:t>
-      </w:r>
-      <w:r>
-        <w:rPr>
-          <w:rFonts w:ascii="Helvetica" w:eastAsia="Times New Roman" w:hAnsi="Helvetica" w:cs="Times New Roman"/>
-          <w:color w:val="000000"/>
-          <w:sz w:val="20"/>
-          <w:szCs w:val="20"/>
-        </w:rPr>
-        <w:t>two ve</w:t>
-      </w:r>
-      <w:r>
-        <w:rPr>
-          <w:rFonts w:ascii="Helvetica" w:eastAsia="Times New Roman" w:hAnsi="Helvetica" w:cs="Times New Roman"/>
-          <w:color w:val="000000"/>
-          <w:sz w:val="20"/>
-          <w:szCs w:val="20"/>
-        </w:rPr>
-        <w:t>rsions of each lab assignment, a</w:t>
-      </w:r>
-      <w:r>
-        <w:rPr>
-          <w:rFonts w:ascii="Helvetica" w:eastAsia="Times New Roman" w:hAnsi="Helvetica" w:cs="Times New Roman"/>
-          <w:color w:val="000000"/>
-          <w:sz w:val="20"/>
-          <w:szCs w:val="20"/>
-        </w:rPr>
-        <w:t xml:space="preserve">ssignment A, </w:t>
-      </w:r>
-      <w:r>
-        <w:rPr>
-          <w:rFonts w:ascii="Helvetica" w:eastAsia="Times New Roman" w:hAnsi="Helvetica" w:cs="Times New Roman"/>
-          <w:color w:val="000000"/>
-          <w:sz w:val="20"/>
-          <w:szCs w:val="20"/>
-        </w:rPr>
-        <w:t>assignment B</w:t>
-      </w:r>
-      <w:r>
-        <w:rPr>
-          <w:rFonts w:ascii="Helvetica" w:eastAsia="Times New Roman" w:hAnsi="Helvetica" w:cs="Times New Roman"/>
-          <w:color w:val="000000"/>
-          <w:sz w:val="20"/>
-          <w:szCs w:val="20"/>
-        </w:rPr>
-        <w:t>, etc</w:t>
-      </w:r>
-      <w:r>
-        <w:rPr>
-          <w:rFonts w:ascii="Helvetica" w:eastAsia="Times New Roman" w:hAnsi="Helvetica" w:cs="Times New Roman"/>
-          <w:color w:val="000000"/>
-          <w:sz w:val="20"/>
-          <w:szCs w:val="20"/>
-        </w:rPr>
-        <w:t xml:space="preserve">. One lab partner will be given assignment A, the other will be given assignment B. This allows each student to look at the other’s work and give them feedback without </w:t>
+        <w:t>three</w:t>
+      </w:r>
+      <w:r>
+        <w:rPr>
+          <w:rFonts w:ascii="Helvetica" w:eastAsia="Times New Roman" w:hAnsi="Helvetica" w:cs="Times New Roman"/>
+          <w:color w:val="000000"/>
+          <w:sz w:val="20"/>
+          <w:szCs w:val="20"/>
+        </w:rPr>
+        <w:t xml:space="preserve"> ve</w:t>
+      </w:r>
+      <w:r>
+        <w:rPr>
+          <w:rFonts w:ascii="Helvetica" w:eastAsia="Times New Roman" w:hAnsi="Helvetica" w:cs="Times New Roman"/>
+          <w:color w:val="000000"/>
+          <w:sz w:val="20"/>
+          <w:szCs w:val="20"/>
+        </w:rPr>
+        <w:t>rsions of each lab assignment</w:t>
+      </w:r>
+      <w:r>
+        <w:rPr>
+          <w:rFonts w:ascii="Helvetica" w:eastAsia="Times New Roman" w:hAnsi="Helvetica" w:cs="Times New Roman"/>
+          <w:color w:val="000000"/>
+          <w:sz w:val="20"/>
+          <w:szCs w:val="20"/>
+        </w:rPr>
+        <w:t>—versions A, B and C</w:t>
+      </w:r>
+      <w:r>
+        <w:rPr>
+          <w:rFonts w:ascii="Helvetica" w:eastAsia="Times New Roman" w:hAnsi="Helvetica" w:cs="Times New Roman"/>
+          <w:color w:val="000000"/>
+          <w:sz w:val="20"/>
+          <w:szCs w:val="20"/>
+        </w:rPr>
+        <w:t xml:space="preserve">. </w:t>
+      </w:r>
+      <w:r>
+        <w:rPr>
+          <w:rFonts w:ascii="Helvetica" w:eastAsia="Times New Roman" w:hAnsi="Helvetica" w:cs="Times New Roman"/>
+          <w:color w:val="000000"/>
+          <w:sz w:val="20"/>
+          <w:szCs w:val="20"/>
+        </w:rPr>
+        <w:t>Each lab partner will do a different version</w:t>
+      </w:r>
+      <w:r>
+        <w:rPr>
+          <w:rFonts w:ascii="Helvetica" w:eastAsia="Times New Roman" w:hAnsi="Helvetica" w:cs="Times New Roman"/>
+          <w:color w:val="000000"/>
+          <w:sz w:val="20"/>
+          <w:szCs w:val="20"/>
+        </w:rPr>
+        <w:t xml:space="preserve">. This allows each student to look at the other’s work and give them feedback without </w:t>
       </w:r>
       <w:r>
         <w:rPr>
@@ -309,7 +381,25 @@
           <w:sz w:val="20"/>
           <w:szCs w:val="20"/>
         </w:rPr>
-        <w:t xml:space="preserve">will post it in the Lab Beta Version + Review forum on Moodle. This </w:t>
+        <w:t xml:space="preserve">will post it in </w:t>
+      </w:r>
+      <w:r>
+        <w:rPr>
+          <w:rFonts w:ascii="Helvetica" w:eastAsia="Times New Roman" w:hAnsi="Helvetica" w:cs="Times New Roman"/>
+          <w:color w:val="000000"/>
+          <w:sz w:val="20"/>
+          <w:szCs w:val="20"/>
+        </w:rPr>
+        <w:t>team’s Discord channel</w:t>
+      </w:r>
+      <w:r>
+        <w:rPr>
+          <w:rFonts w:ascii="Helvetica" w:eastAsia="Times New Roman" w:hAnsi="Helvetica" w:cs="Times New Roman"/>
+          <w:color w:val="000000"/>
+          <w:sz w:val="20"/>
+          <w:szCs w:val="20"/>
+        </w:rPr>
+        <w:t xml:space="preserve">. This </w:t>
       </w:r>
       <w:r>
         <w:rPr>
@@ -357,7 +447,7 @@
           <w:sz w:val="20"/>
           <w:szCs w:val="20"/>
         </w:rPr>
-        <w:t>The</w:t>
+        <w:t>A</w:t>
       </w:r>
       <w:r>
         <w:rPr>
@@ -393,7 +483,25 @@
           <w:sz w:val="20"/>
           <w:szCs w:val="20"/>
         </w:rPr>
-        <w:t>will then</w:t>
+        <w:t xml:space="preserve">will </w:t>
+      </w:r>
+      <w:r>
+        <w:rPr>
+          <w:rFonts w:ascii="Helvetica" w:eastAsia="Times New Roman" w:hAnsi="Helvetica" w:cs="Times New Roman"/>
+          <w:color w:val="000000"/>
+          <w:sz w:val="20"/>
+          <w:szCs w:val="20"/>
+        </w:rPr>
+        <w:t xml:space="preserve">the </w:t>
+      </w:r>
+      <w:r>
+        <w:rPr>
+          <w:rFonts w:ascii="Helvetica" w:eastAsia="Times New Roman" w:hAnsi="Helvetica" w:cs="Times New Roman"/>
+          <w:color w:val="000000"/>
+          <w:sz w:val="20"/>
+          <w:szCs w:val="20"/>
+        </w:rPr>
+        <w:t>review</w:t>
       </w:r>
       <w:r>
         <w:rPr>
@@ -411,7 +519,7 @@
           <w:sz w:val="20"/>
           <w:szCs w:val="20"/>
         </w:rPr>
-        <w:t>review</w:t>
+        <w:t>the beta version</w:t>
       </w:r>
       <w:r>
         <w:rPr>
@@ -429,16 +537,16 @@
           <w:sz w:val="20"/>
           <w:szCs w:val="20"/>
         </w:rPr>
-        <w:t>the beta version</w:t>
-      </w:r>
-      <w:r>
-        <w:rPr>
-          <w:rFonts w:ascii="Helvetica" w:eastAsia="Times New Roman" w:hAnsi="Helvetica" w:cs="Times New Roman"/>
-          <w:color w:val="000000"/>
-          <w:sz w:val="20"/>
-          <w:szCs w:val="20"/>
-        </w:rPr>
-        <w:t xml:space="preserve"> and </w:t>
+        <w:t xml:space="preserve">using the code review form provided by the instructor </w:t>
+      </w:r>
+      <w:r>
+        <w:rPr>
+          <w:rFonts w:ascii="Helvetica" w:eastAsia="Times New Roman" w:hAnsi="Helvetica" w:cs="Times New Roman"/>
+          <w:color w:val="000000"/>
+          <w:sz w:val="20"/>
+          <w:szCs w:val="20"/>
+        </w:rPr>
+        <w:t xml:space="preserve">and </w:t>
       </w:r>
       <w:r>
         <w:rPr>
@@ -539,7 +647,16 @@
           <w:sz w:val="20"/>
           <w:szCs w:val="20"/>
         </w:rPr>
-        <w:t xml:space="preserve"> code review form</w:t>
+        <w:t xml:space="preserve"> </w:t>
+      </w:r>
+      <w:r>
+        <w:rPr>
+          <w:rFonts w:ascii="Helvetica" w:eastAsia="Times New Roman" w:hAnsi="Helvetica" w:cs="Times New Roman"/>
+          <w:color w:val="000000"/>
+          <w:sz w:val="20"/>
+          <w:szCs w:val="20"/>
+        </w:rPr>
+        <w:t>form</w:t>
       </w:r>
       <w:r>
         <w:rPr>
@@ -585,6 +702,15 @@
           <w:szCs w:val="20"/>
         </w:rPr>
         <w:t xml:space="preserve"> </w:t>
+      </w:r>
+      <w:r>
+        <w:rPr>
+          <w:rFonts w:ascii="Helvetica" w:eastAsia="Times New Roman" w:hAnsi="Helvetica" w:cs="Times New Roman"/>
+          <w:color w:val="000000"/>
+          <w:sz w:val="20"/>
+          <w:szCs w:val="20"/>
+        </w:rPr>
+        <w:t>Each lab partner will do one review in “round robin” order: student A reviews B, student B reviews C, and student C reviews A.</w:t>
       </w:r>
     </w:p>
     <w:p>
@@ -673,16 +799,43 @@
           <w:sz w:val="20"/>
           <w:szCs w:val="20"/>
         </w:rPr>
-        <w:t>a code review for your lab partner</w:t>
-      </w:r>
-      <w:r>
-        <w:rPr>
-          <w:rFonts w:ascii="Helvetica" w:eastAsia="Times New Roman" w:hAnsi="Helvetica" w:cs="Times New Roman"/>
-          <w:color w:val="000000"/>
-          <w:sz w:val="20"/>
-          <w:szCs w:val="20"/>
-        </w:rPr>
-        <w:t xml:space="preserve"> in the Lab Beta +forum </w:t>
+        <w:t>the</w:t>
+      </w:r>
+      <w:r>
+        <w:rPr>
+          <w:rFonts w:ascii="Helvetica" w:eastAsia="Times New Roman" w:hAnsi="Helvetica" w:cs="Times New Roman"/>
+          <w:color w:val="000000"/>
+          <w:sz w:val="20"/>
+          <w:szCs w:val="20"/>
+        </w:rPr>
+        <w:t xml:space="preserve"> code review for your lab partner</w:t>
+      </w:r>
+      <w:r>
+        <w:rPr>
+          <w:rFonts w:ascii="Helvetica" w:eastAsia="Times New Roman" w:hAnsi="Helvetica" w:cs="Times New Roman"/>
+          <w:color w:val="000000"/>
+          <w:sz w:val="20"/>
+          <w:szCs w:val="20"/>
+        </w:rPr>
+        <w:t xml:space="preserve"> in </w:t>
+      </w:r>
+      <w:r>
+        <w:rPr>
+          <w:rFonts w:ascii="Helvetica" w:eastAsia="Times New Roman" w:hAnsi="Helvetica" w:cs="Times New Roman"/>
+          <w:color w:val="000000"/>
+          <w:sz w:val="20"/>
+          <w:szCs w:val="20"/>
+        </w:rPr>
+        <w:t>your Discord team channel</w:t>
+      </w:r>
+      <w:r>
+        <w:rPr>
+          <w:rFonts w:ascii="Helvetica" w:eastAsia="Times New Roman" w:hAnsi="Helvetica" w:cs="Times New Roman"/>
+          <w:color w:val="000000"/>
+          <w:sz w:val="20"/>
+          <w:szCs w:val="20"/>
+        </w:rPr>
+        <w:t xml:space="preserve"> </w:t>
       </w:r>
       <w:r>
         <w:rPr>
@@ -879,34 +1032,34 @@
           <w:sz w:val="20"/>
           <w:szCs w:val="20"/>
         </w:rPr>
-        <w:t xml:space="preserve"> column ("release" </w:t>
-      </w:r>
-      <w:r>
-        <w:rPr>
-          <w:rFonts w:ascii="Helvetica" w:eastAsia="Times New Roman" w:hAnsi="Helvetica" w:cs="Times New Roman"/>
-          <w:color w:val="000000"/>
-          <w:sz w:val="20"/>
-          <w:szCs w:val="20"/>
-        </w:rPr>
-        <w:t>aka</w:t>
-      </w:r>
-      <w:r>
-        <w:rPr>
-          <w:rFonts w:ascii="Helvetica" w:eastAsia="Times New Roman" w:hAnsi="Helvetica" w:cs="Times New Roman"/>
-          <w:color w:val="000000"/>
-          <w:sz w:val="20"/>
-          <w:szCs w:val="20"/>
-        </w:rPr>
-        <w:t xml:space="preserve"> “production” </w:t>
-      </w:r>
-      <w:r>
-        <w:rPr>
-          <w:rFonts w:ascii="Helvetica" w:eastAsia="Times New Roman" w:hAnsi="Helvetica" w:cs="Times New Roman"/>
-          <w:color w:val="000000"/>
-          <w:sz w:val="20"/>
-          <w:szCs w:val="20"/>
-        </w:rPr>
-        <w:t>column) of the review form</w:t>
+        <w:t xml:space="preserve"> column </w:t>
+      </w:r>
+      <w:r>
+        <w:rPr>
+          <w:rFonts w:ascii="Helvetica" w:eastAsia="Times New Roman" w:hAnsi="Helvetica" w:cs="Times New Roman"/>
+          <w:color w:val="000000"/>
+          <w:sz w:val="20"/>
+          <w:szCs w:val="20"/>
+        </w:rPr>
+        <w:t>(</w:t>
+      </w:r>
+      <w:r>
+        <w:rPr>
+          <w:rFonts w:ascii="Helvetica" w:eastAsia="Times New Roman" w:hAnsi="Helvetica" w:cs="Times New Roman"/>
+          <w:color w:val="000000"/>
+          <w:sz w:val="20"/>
+          <w:szCs w:val="20"/>
+        </w:rPr>
+        <w:t>“production”</w:t>
+      </w:r>
+      <w:r>
+        <w:rPr>
+          <w:rFonts w:ascii="Helvetica" w:eastAsia="Times New Roman" w:hAnsi="Helvetica" w:cs="Times New Roman"/>
+          <w:color w:val="000000"/>
+          <w:sz w:val="20"/>
+          <w:szCs w:val="20"/>
+        </w:rPr>
+        <w:t>) of the review form</w:t>
       </w:r>
       <w:r>
         <w:rPr>
@@ -1041,16 +1194,16 @@
           <w:sz w:val="20"/>
           <w:szCs w:val="20"/>
         </w:rPr>
-        <w:t xml:space="preserve">(aka </w:t>
-      </w:r>
-      <w:r>
-        <w:rPr>
-          <w:rFonts w:ascii="Helvetica" w:eastAsia="Times New Roman" w:hAnsi="Helvetica" w:cs="Times New Roman"/>
-          <w:color w:val="000000"/>
-          <w:sz w:val="20"/>
-          <w:szCs w:val="20"/>
-        </w:rPr>
-        <w:t xml:space="preserve">release, or </w:t>
+        <w:t>(aka</w:t>
+      </w:r>
+      <w:r>
+        <w:rPr>
+          <w:rFonts w:ascii="Helvetica" w:eastAsia="Times New Roman" w:hAnsi="Helvetica" w:cs="Times New Roman"/>
+          <w:color w:val="000000"/>
+          <w:sz w:val="20"/>
+          <w:szCs w:val="20"/>
+        </w:rPr>
+        <w:t xml:space="preserve"> </w:t>
       </w:r>
       <w:r>
         <w:rPr>
@@ -1132,14 +1285,35 @@
           <w:sz w:val="20"/>
           <w:szCs w:val="20"/>
         </w:rPr>
-        <w:t xml:space="preserve">the completed code review form for </w:t>
-      </w:r>
-      <w:r>
-        <w:rPr>
-          <w:rFonts w:ascii="Helvetica" w:eastAsia="Times New Roman" w:hAnsi="Helvetica" w:cs="Times New Roman"/>
-          <w:color w:val="000000"/>
-          <w:sz w:val="20"/>
-          <w:szCs w:val="20"/>
+        <w:t xml:space="preserve">the completed code review </w:t>
+      </w:r>
+      <w:r>
+        <w:rPr>
+          <w:rFonts w:ascii="Helvetica" w:eastAsia="Times New Roman" w:hAnsi="Helvetica" w:cs="Times New Roman"/>
+          <w:color w:val="000000"/>
+          <w:sz w:val="20"/>
+          <w:szCs w:val="20"/>
+          <w:u w:val="single"/>
+        </w:rPr>
+        <w:t>of</w:t>
+      </w:r>
+      <w:r>
+        <w:rPr>
+          <w:rFonts w:ascii="Helvetica" w:eastAsia="Times New Roman" w:hAnsi="Helvetica" w:cs="Times New Roman"/>
+          <w:color w:val="000000"/>
+          <w:sz w:val="20"/>
+          <w:szCs w:val="20"/>
+          <w:u w:val="single"/>
+        </w:rPr>
+        <w:t xml:space="preserve"> </w:t>
+      </w:r>
+      <w:r>
+        <w:rPr>
+          <w:rFonts w:ascii="Helvetica" w:eastAsia="Times New Roman" w:hAnsi="Helvetica" w:cs="Times New Roman"/>
+          <w:color w:val="000000"/>
+          <w:sz w:val="20"/>
+          <w:szCs w:val="20"/>
+          <w:u w:val="single"/>
         </w:rPr>
         <w:t>your</w:t>
       </w:r>
@@ -1149,6 +1323,7 @@
           <w:color w:val="000000"/>
           <w:sz w:val="20"/>
           <w:szCs w:val="20"/>
+          <w:u w:val="single"/>
         </w:rPr>
         <w:t xml:space="preserve"> </w:t>
       </w:r>
@@ -1158,8 +1333,18 @@
           <w:color w:val="000000"/>
           <w:sz w:val="20"/>
           <w:szCs w:val="20"/>
-        </w:rPr>
-        <w:t xml:space="preserve">own </w:t>
+          <w:u w:val="single"/>
+        </w:rPr>
+        <w:t>own</w:t>
+      </w:r>
+      <w:r>
+        <w:rPr>
+          <w:rFonts w:ascii="Helvetica" w:eastAsia="Times New Roman" w:hAnsi="Helvetica" w:cs="Times New Roman"/>
+          <w:color w:val="000000"/>
+          <w:sz w:val="20"/>
+          <w:szCs w:val="20"/>
+        </w:rPr>
+        <w:t xml:space="preserve"> </w:t>
       </w:r>
       <w:r>
         <w:rPr>
@@ -1266,7 +1451,25 @@
           <w:sz w:val="20"/>
           <w:szCs w:val="20"/>
         </w:rPr>
-        <w:t xml:space="preserve">Communicate with your partner and find out when they will have a beta version ready. Remind them that a beta version doesn’t need to be fully complete. Review their code for them when they </w:t>
+        <w:t xml:space="preserve">Communicate with your </w:t>
+      </w:r>
+      <w:r>
+        <w:rPr>
+          <w:rFonts w:ascii="Helvetica" w:eastAsia="Times New Roman" w:hAnsi="Helvetica" w:cs="Times New Roman"/>
+          <w:color w:val="000000"/>
+          <w:sz w:val="20"/>
+          <w:szCs w:val="20"/>
+        </w:rPr>
+        <w:t xml:space="preserve">lab </w:t>
+      </w:r>
+      <w:r>
+        <w:rPr>
+          <w:rFonts w:ascii="Helvetica" w:eastAsia="Times New Roman" w:hAnsi="Helvetica" w:cs="Times New Roman"/>
+          <w:color w:val="000000"/>
+          <w:sz w:val="20"/>
+          <w:szCs w:val="20"/>
+        </w:rPr>
+        <w:t xml:space="preserve">partner and find out when they will have a beta version ready. Remind them that a beta version doesn’t need to be fully complete. Review their code for them when they </w:t>
       </w:r>
       <w:r>
         <w:rPr>
@@ -1335,7 +1538,25 @@
           <w:sz w:val="20"/>
           <w:szCs w:val="20"/>
         </w:rPr>
-        <w:t xml:space="preserve">If you have already communicated with your code-review partner and they haven’t responded or have said they won’t be </w:t>
+        <w:t xml:space="preserve">If you have already communicated with your </w:t>
+      </w:r>
+      <w:r>
+        <w:rPr>
+          <w:rFonts w:ascii="Helvetica" w:eastAsia="Times New Roman" w:hAnsi="Helvetica" w:cs="Times New Roman"/>
+          <w:color w:val="000000"/>
+          <w:sz w:val="20"/>
+          <w:szCs w:val="20"/>
+        </w:rPr>
+        <w:t>lab</w:t>
+      </w:r>
+      <w:r>
+        <w:rPr>
+          <w:rFonts w:ascii="Helvetica" w:eastAsia="Times New Roman" w:hAnsi="Helvetica" w:cs="Times New Roman"/>
+          <w:color w:val="000000"/>
+          <w:sz w:val="20"/>
+          <w:szCs w:val="20"/>
+        </w:rPr>
+        <w:t xml:space="preserve"> partner and they haven’t responded or have said they won’t be </w:t>
       </w:r>
       <w:r>
         <w:rPr>
@@ -1371,16 +1592,16 @@
           <w:sz w:val="20"/>
           <w:szCs w:val="20"/>
         </w:rPr>
-        <w:t xml:space="preserve"> review anytime soon, then you can do a code review for someone else. You can post an offer in the class </w:t>
-      </w:r>
-      <w:r>
-        <w:rPr>
-          <w:rFonts w:ascii="Helvetica" w:eastAsia="Times New Roman" w:hAnsi="Helvetica" w:cs="Times New Roman"/>
-          <w:color w:val="000000"/>
-          <w:sz w:val="20"/>
-          <w:szCs w:val="20"/>
-        </w:rPr>
-        <w:t>Q and A</w:t>
+        <w:t xml:space="preserve"> review anytime soon, then you can do a code review for someone else. You can post an offer </w:t>
+      </w:r>
+      <w:r>
+        <w:rPr>
+          <w:rFonts w:ascii="Helvetica" w:eastAsia="Times New Roman" w:hAnsi="Helvetica" w:cs="Times New Roman"/>
+          <w:color w:val="000000"/>
+          <w:sz w:val="20"/>
+          <w:szCs w:val="20"/>
+        </w:rPr>
+        <w:t>in the Discord discussion</w:t>
       </w:r>
       <w:r>
         <w:rPr>
@@ -1665,6 +1886,15 @@
           <w:szCs w:val="20"/>
         </w:rPr>
         <w:t>have done a different assignment than the one you did.</w:t>
+      </w:r>
+      <w:r>
+        <w:rPr>
+          <w:rFonts w:ascii="Helvetica" w:eastAsia="Times New Roman" w:hAnsi="Helvetica" w:cs="Times New Roman"/>
+          <w:color w:val="000000"/>
+          <w:sz w:val="20"/>
+          <w:szCs w:val="20"/>
+        </w:rPr>
+        <w:br/>
       </w:r>
     </w:p>
     <w:p>
@@ -1754,7 +1984,7 @@
 </file>
 
 <file path=word/endnotes.xml><?xml version="1.0" encoding="utf-8"?>
-<w:endnotes xmlns:wpc="http://schemas.microsoft.com/office/word/2010/wordprocessingCanvas" xmlns:cx="http://schemas.microsoft.com/office/drawing/2014/chartex" xmlns:cx1="http://schemas.microsoft.com/office/drawing/2015/9/8/chartex" xmlns:cx2="http://schemas.microsoft.com/office/drawing/2015/10/21/chartex" xmlns:cx3="http://schemas.microsoft.com/office/drawing/2016/5/9/chartex" xmlns:cx4="http://schemas.microsoft.com/office/drawing/2016/5/10/chartex" xmlns:cx5="http://schemas.microsoft.com/office/drawing/2016/5/11/chartex" xmlns:cx6="http://schemas.microsoft.com/office/drawing/2016/5/12/chartex" xmlns:cx7="http://schemas.microsoft.com/office/drawing/2016/5/13/chartex" xmlns:cx8="http://schemas.microsoft.com/office/drawing/2016/5/14/chartex" xmlns:mc="http://schemas.openxmlformats.org/markup-compatibility/2006" xmlns:aink="http://schemas.microsoft.com/office/drawing/2016/ink" xmlns:am3d="http://schemas.microsoft.com/office/drawing/2017/model3d" xmlns:o="urn:schemas-microsoft-com:office:office" xmlns:r="http://schemas.openxmlformats.org/officeDocument/2006/relationships" xmlns:m="http://schemas.openxmlformats.org/officeDocument/2006/math" xmlns:v="urn:schemas-microsoft-com:vml" xmlns:wp14="http://schemas.microsoft.com/office/word/2010/wordprocessingDrawing" xmlns:wp="http://schemas.openxmlformats.org/drawingml/2006/wordprocessingDrawing" xmlns:w10="urn:schemas-microsoft-com:office:word" xmlns:w="http://schemas.openxmlformats.org/wordprocessingml/2006/main" xmlns:w14="http://schemas.microsoft.com/office/word/2010/wordml" xmlns:w15="http://schemas.microsoft.com/office/word/2012/wordml" xmlns:w16cid="http://schemas.microsoft.com/office/word/2016/wordml/cid" xmlns:w16se="http://schemas.microsoft.com/office/word/2015/wordml/symex" xmlns:wpg="http://schemas.microsoft.com/office/word/2010/wordprocessingGroup" xmlns:wpi="http://schemas.microsoft.com/office/word/2010/wordprocessingInk" xmlns:wne="http://schemas.microsoft.com/office/word/2006/wordml" xmlns:wps="http://schemas.microsoft.com/office/word/2010/wordprocessingShape" mc:Ignorable="w14 w15 w16se w16cid wp14">
+<w:endnotes xmlns:wpc="http://schemas.microsoft.com/office/word/2010/wordprocessingCanvas" xmlns:cx="http://schemas.microsoft.com/office/drawing/2014/chartex" xmlns:cx1="http://schemas.microsoft.com/office/drawing/2015/9/8/chartex" xmlns:cx2="http://schemas.microsoft.com/office/drawing/2015/10/21/chartex" xmlns:cx3="http://schemas.microsoft.com/office/drawing/2016/5/9/chartex" xmlns:cx4="http://schemas.microsoft.com/office/drawing/2016/5/10/chartex" xmlns:cx5="http://schemas.microsoft.com/office/drawing/2016/5/11/chartex" xmlns:cx6="http://schemas.microsoft.com/office/drawing/2016/5/12/chartex" xmlns:cx7="http://schemas.microsoft.com/office/drawing/2016/5/13/chartex" xmlns:cx8="http://schemas.microsoft.com/office/drawing/2016/5/14/chartex" xmlns:mc="http://schemas.openxmlformats.org/markup-compatibility/2006" xmlns:aink="http://schemas.microsoft.com/office/drawing/2016/ink" xmlns:am3d="http://schemas.microsoft.com/office/drawing/2017/model3d" xmlns:o="urn:schemas-microsoft-com:office:office" xmlns:oel="http://schemas.microsoft.com/office/2019/extlst" xmlns:r="http://schemas.openxmlformats.org/officeDocument/2006/relationships" xmlns:m="http://schemas.openxmlformats.org/officeDocument/2006/math" xmlns:v="urn:schemas-microsoft-com:vml" xmlns:wp14="http://schemas.microsoft.com/office/word/2010/wordprocessingDrawing" xmlns:wp="http://schemas.openxmlformats.org/drawingml/2006/wordprocessingDrawing" xmlns:w10="urn:schemas-microsoft-com:office:word" xmlns:w="http://schemas.openxmlformats.org/wordprocessingml/2006/main" xmlns:w14="http://schemas.microsoft.com/office/word/2010/wordml" xmlns:w15="http://schemas.microsoft.com/office/word/2012/wordml" xmlns:w16cex="http://schemas.microsoft.com/office/word/2018/wordml/cex" xmlns:w16cid="http://schemas.microsoft.com/office/word/2016/wordml/cid" xmlns:w16="http://schemas.microsoft.com/office/word/2018/wordml" xmlns:w16du="http://schemas.microsoft.com/office/word/2023/wordml/word16du" xmlns:w16sdtdh="http://schemas.microsoft.com/office/word/2020/wordml/sdtdatahash" xmlns:w16sdtfl="http://schemas.microsoft.com/office/word/2024/wordml/sdtformatlock" xmlns:w16se="http://schemas.microsoft.com/office/word/2015/wordml/symex" xmlns:wpg="http://schemas.microsoft.com/office/word/2010/wordprocessingGroup" xmlns:wpi="http://schemas.microsoft.com/office/word/2010/wordprocessingInk" xmlns:wne="http://schemas.microsoft.com/office/word/2006/wordml" xmlns:wps="http://schemas.microsoft.com/office/word/2010/wordprocessingShape" mc:Ignorable="w14 w15 w16se w16cid w16 w16cex w16sdtdh w16sdtfl w16du wp14">
   <w:endnote w:type="separator" w:id="-1">
     <w:p>
       <w:r>
@@ -1773,7 +2003,7 @@
 </file>
 
 <file path=word/footer1.xml><?xml version="1.0" encoding="utf-8"?>
-<w:ftr xmlns:wpc="http://schemas.microsoft.com/office/word/2010/wordprocessingCanvas" xmlns:cx="http://schemas.microsoft.com/office/drawing/2014/chartex" xmlns:cx1="http://schemas.microsoft.com/office/drawing/2015/9/8/chartex" xmlns:cx2="http://schemas.microsoft.com/office/drawing/2015/10/21/chartex" xmlns:cx3="http://schemas.microsoft.com/office/drawing/2016/5/9/chartex" xmlns:cx4="http://schemas.microsoft.com/office/drawing/2016/5/10/chartex" xmlns:cx5="http://schemas.microsoft.com/office/drawing/2016/5/11/chartex" xmlns:cx6="http://schemas.microsoft.com/office/drawing/2016/5/12/chartex" xmlns:cx7="http://schemas.microsoft.com/office/drawing/2016/5/13/chartex" xmlns:cx8="http://schemas.microsoft.com/office/drawing/2016/5/14/chartex" xmlns:mc="http://schemas.openxmlformats.org/markup-compatibility/2006" xmlns:aink="http://schemas.microsoft.com/office/drawing/2016/ink" xmlns:am3d="http://schemas.microsoft.com/office/drawing/2017/model3d" xmlns:o="urn:schemas-microsoft-com:office:office" xmlns:r="http://schemas.openxmlformats.org/officeDocument/2006/relationships" xmlns:m="http://schemas.openxmlformats.org/officeDocument/2006/math" xmlns:v="urn:schemas-microsoft-com:vml" xmlns:wp14="http://schemas.microsoft.com/office/word/2010/wordprocessingDrawing" xmlns:wp="http://schemas.openxmlformats.org/drawingml/2006/wordprocessingDrawing" xmlns:w10="urn:schemas-microsoft-com:office:word" xmlns:w="http://schemas.openxmlformats.org/wordprocessingml/2006/main" xmlns:w14="http://schemas.microsoft.com/office/word/2010/wordml" xmlns:w15="http://schemas.microsoft.com/office/word/2012/wordml" xmlns:w16cid="http://schemas.microsoft.com/office/word/2016/wordml/cid" xmlns:w16se="http://schemas.microsoft.com/office/word/2015/wordml/symex" xmlns:wpg="http://schemas.microsoft.com/office/word/2010/wordprocessingGroup" xmlns:wpi="http://schemas.microsoft.com/office/word/2010/wordprocessingInk" xmlns:wne="http://schemas.microsoft.com/office/word/2006/wordml" xmlns:wps="http://schemas.microsoft.com/office/word/2010/wordprocessingShape" mc:Ignorable="w14 w15 w16se w16cid wp14">
+<w:ftr xmlns:wpc="http://schemas.microsoft.com/office/word/2010/wordprocessingCanvas" xmlns:cx="http://schemas.microsoft.com/office/drawing/2014/chartex" xmlns:cx1="http://schemas.microsoft.com/office/drawing/2015/9/8/chartex" xmlns:cx2="http://schemas.microsoft.com/office/drawing/2015/10/21/chartex" xmlns:cx3="http://schemas.microsoft.com/office/drawing/2016/5/9/chartex" xmlns:cx4="http://schemas.microsoft.com/office/drawing/2016/5/10/chartex" xmlns:cx5="http://schemas.microsoft.com/office/drawing/2016/5/11/chartex" xmlns:cx6="http://schemas.microsoft.com/office/drawing/2016/5/12/chartex" xmlns:cx7="http://schemas.microsoft.com/office/drawing/2016/5/13/chartex" xmlns:cx8="http://schemas.microsoft.com/office/drawing/2016/5/14/chartex" xmlns:mc="http://schemas.openxmlformats.org/markup-compatibility/2006" xmlns:aink="http://schemas.microsoft.com/office/drawing/2016/ink" xmlns:am3d="http://schemas.microsoft.com/office/drawing/2017/model3d" xmlns:o="urn:schemas-microsoft-com:office:office" xmlns:oel="http://schemas.microsoft.com/office/2019/extlst" xmlns:r="http://schemas.openxmlformats.org/officeDocument/2006/relationships" xmlns:m="http://schemas.openxmlformats.org/officeDocument/2006/math" xmlns:v="urn:schemas-microsoft-com:vml" xmlns:wp14="http://schemas.microsoft.com/office/word/2010/wordprocessingDrawing" xmlns:wp="http://schemas.openxmlformats.org/drawingml/2006/wordprocessingDrawing" xmlns:w10="urn:schemas-microsoft-com:office:word" xmlns:w="http://schemas.openxmlformats.org/wordprocessingml/2006/main" xmlns:w14="http://schemas.microsoft.com/office/word/2010/wordml" xmlns:w15="http://schemas.microsoft.com/office/word/2012/wordml" xmlns:w16cex="http://schemas.microsoft.com/office/word/2018/wordml/cex" xmlns:w16cid="http://schemas.microsoft.com/office/word/2016/wordml/cid" xmlns:w16="http://schemas.microsoft.com/office/word/2018/wordml" xmlns:w16du="http://schemas.microsoft.com/office/word/2023/wordml/word16du" xmlns:w16sdtdh="http://schemas.microsoft.com/office/word/2020/wordml/sdtdatahash" xmlns:w16sdtfl="http://schemas.microsoft.com/office/word/2024/wordml/sdtformatlock" xmlns:w16se="http://schemas.microsoft.com/office/word/2015/wordml/symex" xmlns:wpg="http://schemas.microsoft.com/office/word/2010/wordprocessingGroup" xmlns:wpi="http://schemas.microsoft.com/office/word/2010/wordprocessingInk" xmlns:wne="http://schemas.microsoft.com/office/word/2006/wordml" xmlns:wps="http://schemas.microsoft.com/office/word/2010/wordprocessingShape" mc:Ignorable="w14 w15 w16se w16cid w16 w16cex w16sdtdh w16sdtfl w16du wp14">
   <w:p>
     <w:pPr>
       <w:pStyle w:val="Footer"/>
@@ -1783,7 +2013,7 @@
 </file>
 
 <file path=word/footer2.xml><?xml version="1.0" encoding="utf-8"?>
-<w:ftr xmlns:wpc="http://schemas.microsoft.com/office/word/2010/wordprocessingCanvas" xmlns:cx="http://schemas.microsoft.com/office/drawing/2014/chartex" xmlns:cx1="http://schemas.microsoft.com/office/drawing/2015/9/8/chartex" xmlns:cx2="http://schemas.microsoft.com/office/drawing/2015/10/21/chartex" xmlns:cx3="http://schemas.microsoft.com/office/drawing/2016/5/9/chartex" xmlns:cx4="http://schemas.microsoft.com/office/drawing/2016/5/10/chartex" xmlns:cx5="http://schemas.microsoft.com/office/drawing/2016/5/11/chartex" xmlns:cx6="http://schemas.microsoft.com/office/drawing/2016/5/12/chartex" xmlns:cx7="http://schemas.microsoft.com/office/drawing/2016/5/13/chartex" xmlns:cx8="http://schemas.microsoft.com/office/drawing/2016/5/14/chartex" xmlns:mc="http://schemas.openxmlformats.org/markup-compatibility/2006" xmlns:aink="http://schemas.microsoft.com/office/drawing/2016/ink" xmlns:am3d="http://schemas.microsoft.com/office/drawing/2017/model3d" xmlns:o="urn:schemas-microsoft-com:office:office" xmlns:r="http://schemas.openxmlformats.org/officeDocument/2006/relationships" xmlns:m="http://schemas.openxmlformats.org/officeDocument/2006/math" xmlns:v="urn:schemas-microsoft-com:vml" xmlns:wp14="http://schemas.microsoft.com/office/word/2010/wordprocessingDrawing" xmlns:wp="http://schemas.openxmlformats.org/drawingml/2006/wordprocessingDrawing" xmlns:w10="urn:schemas-microsoft-com:office:word" xmlns:w="http://schemas.openxmlformats.org/wordprocessingml/2006/main" xmlns:w14="http://schemas.microsoft.com/office/word/2010/wordml" xmlns:w15="http://schemas.microsoft.com/office/word/2012/wordml" xmlns:w16cid="http://schemas.microsoft.com/office/word/2016/wordml/cid" xmlns:w16se="http://schemas.microsoft.com/office/word/2015/wordml/symex" xmlns:wpg="http://schemas.microsoft.com/office/word/2010/wordprocessingGroup" xmlns:wpi="http://schemas.microsoft.com/office/word/2010/wordprocessingInk" xmlns:wne="http://schemas.microsoft.com/office/word/2006/wordml" xmlns:wps="http://schemas.microsoft.com/office/word/2010/wordprocessingShape" mc:Ignorable="w14 w15 w16se w16cid wp14">
+<w:ftr xmlns:wpc="http://schemas.microsoft.com/office/word/2010/wordprocessingCanvas" xmlns:cx="http://schemas.microsoft.com/office/drawing/2014/chartex" xmlns:cx1="http://schemas.microsoft.com/office/drawing/2015/9/8/chartex" xmlns:cx2="http://schemas.microsoft.com/office/drawing/2015/10/21/chartex" xmlns:cx3="http://schemas.microsoft.com/office/drawing/2016/5/9/chartex" xmlns:cx4="http://schemas.microsoft.com/office/drawing/2016/5/10/chartex" xmlns:cx5="http://schemas.microsoft.com/office/drawing/2016/5/11/chartex" xmlns:cx6="http://schemas.microsoft.com/office/drawing/2016/5/12/chartex" xmlns:cx7="http://schemas.microsoft.com/office/drawing/2016/5/13/chartex" xmlns:cx8="http://schemas.microsoft.com/office/drawing/2016/5/14/chartex" xmlns:mc="http://schemas.openxmlformats.org/markup-compatibility/2006" xmlns:aink="http://schemas.microsoft.com/office/drawing/2016/ink" xmlns:am3d="http://schemas.microsoft.com/office/drawing/2017/model3d" xmlns:o="urn:schemas-microsoft-com:office:office" xmlns:oel="http://schemas.microsoft.com/office/2019/extlst" xmlns:r="http://schemas.openxmlformats.org/officeDocument/2006/relationships" xmlns:m="http://schemas.openxmlformats.org/officeDocument/2006/math" xmlns:v="urn:schemas-microsoft-com:vml" xmlns:wp14="http://schemas.microsoft.com/office/word/2010/wordprocessingDrawing" xmlns:wp="http://schemas.openxmlformats.org/drawingml/2006/wordprocessingDrawing" xmlns:w10="urn:schemas-microsoft-com:office:word" xmlns:w="http://schemas.openxmlformats.org/wordprocessingml/2006/main" xmlns:w14="http://schemas.microsoft.com/office/word/2010/wordml" xmlns:w15="http://schemas.microsoft.com/office/word/2012/wordml" xmlns:w16cex="http://schemas.microsoft.com/office/word/2018/wordml/cex" xmlns:w16cid="http://schemas.microsoft.com/office/word/2016/wordml/cid" xmlns:w16="http://schemas.microsoft.com/office/word/2018/wordml" xmlns:w16du="http://schemas.microsoft.com/office/word/2023/wordml/word16du" xmlns:w16sdtdh="http://schemas.microsoft.com/office/word/2020/wordml/sdtdatahash" xmlns:w16sdtfl="http://schemas.microsoft.com/office/word/2024/wordml/sdtformatlock" xmlns:w16se="http://schemas.microsoft.com/office/word/2015/wordml/symex" xmlns:wpg="http://schemas.microsoft.com/office/word/2010/wordprocessingGroup" xmlns:wpi="http://schemas.microsoft.com/office/word/2010/wordprocessingInk" xmlns:wne="http://schemas.microsoft.com/office/word/2006/wordml" xmlns:wps="http://schemas.microsoft.com/office/word/2010/wordprocessingShape" mc:Ignorable="w14 w15 w16se w16cid w16 w16cex w16sdtdh w16sdtfl w16du wp14">
   <w:p>
     <w:pPr>
       <w:pStyle w:val="Footer"/>
@@ -1798,19 +2028,29 @@
       <w:t>inter 2016</w:t>
     </w:r>
     <w:r>
-      <w:t xml:space="preserve">. Revised </w:t>
+      <w:t xml:space="preserve">. </w:t>
     </w:r>
     <w:r>
-      <w:t>spring 2020</w:t>
+      <w:t xml:space="preserve">Revised </w:t>
     </w:r>
-    <w:bookmarkStart w:id="0" w:name="_GoBack"/>
-    <w:bookmarkEnd w:id="0"/>
+    <w:r>
+      <w:t>fall</w:t>
+    </w:r>
+    <w:r>
+      <w:t xml:space="preserve"> </w:t>
+    </w:r>
+    <w:r>
+      <w:t>202</w:t>
+    </w:r>
+    <w:r>
+      <w:t>5</w:t>
+    </w:r>
   </w:p>
 </w:ftr>
 </file>
 
 <file path=word/footer3.xml><?xml version="1.0" encoding="utf-8"?>
-<w:ftr xmlns:wpc="http://schemas.microsoft.com/office/word/2010/wordprocessingCanvas" xmlns:cx="http://schemas.microsoft.com/office/drawing/2014/chartex" xmlns:cx1="http://schemas.microsoft.com/office/drawing/2015/9/8/chartex" xmlns:cx2="http://schemas.microsoft.com/office/drawing/2015/10/21/chartex" xmlns:cx3="http://schemas.microsoft.com/office/drawing/2016/5/9/chartex" xmlns:cx4="http://schemas.microsoft.com/office/drawing/2016/5/10/chartex" xmlns:cx5="http://schemas.microsoft.com/office/drawing/2016/5/11/chartex" xmlns:cx6="http://schemas.microsoft.com/office/drawing/2016/5/12/chartex" xmlns:cx7="http://schemas.microsoft.com/office/drawing/2016/5/13/chartex" xmlns:cx8="http://schemas.microsoft.com/office/drawing/2016/5/14/chartex" xmlns:mc="http://schemas.openxmlformats.org/markup-compatibility/2006" xmlns:aink="http://schemas.microsoft.com/office/drawing/2016/ink" xmlns:am3d="http://schemas.microsoft.com/office/drawing/2017/model3d" xmlns:o="urn:schemas-microsoft-com:office:office" xmlns:r="http://schemas.openxmlformats.org/officeDocument/2006/relationships" xmlns:m="http://schemas.openxmlformats.org/officeDocument/2006/math" xmlns:v="urn:schemas-microsoft-com:vml" xmlns:wp14="http://schemas.microsoft.com/office/word/2010/wordprocessingDrawing" xmlns:wp="http://schemas.openxmlformats.org/drawingml/2006/wordprocessingDrawing" xmlns:w10="urn:schemas-microsoft-com:office:word" xmlns:w="http://schemas.openxmlformats.org/wordprocessingml/2006/main" xmlns:w14="http://schemas.microsoft.com/office/word/2010/wordml" xmlns:w15="http://schemas.microsoft.com/office/word/2012/wordml" xmlns:w16cid="http://schemas.microsoft.com/office/word/2016/wordml/cid" xmlns:w16se="http://schemas.microsoft.com/office/word/2015/wordml/symex" xmlns:wpg="http://schemas.microsoft.com/office/word/2010/wordprocessingGroup" xmlns:wpi="http://schemas.microsoft.com/office/word/2010/wordprocessingInk" xmlns:wne="http://schemas.microsoft.com/office/word/2006/wordml" xmlns:wps="http://schemas.microsoft.com/office/word/2010/wordprocessingShape" mc:Ignorable="w14 w15 w16se w16cid wp14">
+<w:ftr xmlns:wpc="http://schemas.microsoft.com/office/word/2010/wordprocessingCanvas" xmlns:cx="http://schemas.microsoft.com/office/drawing/2014/chartex" xmlns:cx1="http://schemas.microsoft.com/office/drawing/2015/9/8/chartex" xmlns:cx2="http://schemas.microsoft.com/office/drawing/2015/10/21/chartex" xmlns:cx3="http://schemas.microsoft.com/office/drawing/2016/5/9/chartex" xmlns:cx4="http://schemas.microsoft.com/office/drawing/2016/5/10/chartex" xmlns:cx5="http://schemas.microsoft.com/office/drawing/2016/5/11/chartex" xmlns:cx6="http://schemas.microsoft.com/office/drawing/2016/5/12/chartex" xmlns:cx7="http://schemas.microsoft.com/office/drawing/2016/5/13/chartex" xmlns:cx8="http://schemas.microsoft.com/office/drawing/2016/5/14/chartex" xmlns:mc="http://schemas.openxmlformats.org/markup-compatibility/2006" xmlns:aink="http://schemas.microsoft.com/office/drawing/2016/ink" xmlns:am3d="http://schemas.microsoft.com/office/drawing/2017/model3d" xmlns:o="urn:schemas-microsoft-com:office:office" xmlns:oel="http://schemas.microsoft.com/office/2019/extlst" xmlns:r="http://schemas.openxmlformats.org/officeDocument/2006/relationships" xmlns:m="http://schemas.openxmlformats.org/officeDocument/2006/math" xmlns:v="urn:schemas-microsoft-com:vml" xmlns:wp14="http://schemas.microsoft.com/office/word/2010/wordprocessingDrawing" xmlns:wp="http://schemas.openxmlformats.org/drawingml/2006/wordprocessingDrawing" xmlns:w10="urn:schemas-microsoft-com:office:word" xmlns:w="http://schemas.openxmlformats.org/wordprocessingml/2006/main" xmlns:w14="http://schemas.microsoft.com/office/word/2010/wordml" xmlns:w15="http://schemas.microsoft.com/office/word/2012/wordml" xmlns:w16cex="http://schemas.microsoft.com/office/word/2018/wordml/cex" xmlns:w16cid="http://schemas.microsoft.com/office/word/2016/wordml/cid" xmlns:w16="http://schemas.microsoft.com/office/word/2018/wordml" xmlns:w16du="http://schemas.microsoft.com/office/word/2023/wordml/word16du" xmlns:w16sdtdh="http://schemas.microsoft.com/office/word/2020/wordml/sdtdatahash" xmlns:w16sdtfl="http://schemas.microsoft.com/office/word/2024/wordml/sdtformatlock" xmlns:w16se="http://schemas.microsoft.com/office/word/2015/wordml/symex" xmlns:wpg="http://schemas.microsoft.com/office/word/2010/wordprocessingGroup" xmlns:wpi="http://schemas.microsoft.com/office/word/2010/wordprocessingInk" xmlns:wne="http://schemas.microsoft.com/office/word/2006/wordml" xmlns:wps="http://schemas.microsoft.com/office/word/2010/wordprocessingShape" mc:Ignorable="w14 w15 w16se w16cid w16 w16cex w16sdtdh w16sdtfl w16du wp14">
   <w:p>
     <w:pPr>
       <w:pStyle w:val="Footer"/>
@@ -1820,7 +2060,7 @@
 </file>
 
 <file path=word/footnotes.xml><?xml version="1.0" encoding="utf-8"?>
-<w:footnotes xmlns:wpc="http://schemas.microsoft.com/office/word/2010/wordprocessingCanvas" xmlns:cx="http://schemas.microsoft.com/office/drawing/2014/chartex" xmlns:cx1="http://schemas.microsoft.com/office/drawing/2015/9/8/chartex" xmlns:cx2="http://schemas.microsoft.com/office/drawing/2015/10/21/chartex" xmlns:cx3="http://schemas.microsoft.com/office/drawing/2016/5/9/chartex" xmlns:cx4="http://schemas.microsoft.com/office/drawing/2016/5/10/chartex" xmlns:cx5="http://schemas.microsoft.com/office/drawing/2016/5/11/chartex" xmlns:cx6="http://schemas.microsoft.com/office/drawing/2016/5/12/chartex" xmlns:cx7="http://schemas.microsoft.com/office/drawing/2016/5/13/chartex" xmlns:cx8="http://schemas.microsoft.com/office/drawing/2016/5/14/chartex" xmlns:mc="http://schemas.openxmlformats.org/markup-compatibility/2006" xmlns:aink="http://schemas.microsoft.com/office/drawing/2016/ink" xmlns:am3d="http://schemas.microsoft.com/office/drawing/2017/model3d" xmlns:o="urn:schemas-microsoft-com:office:office" xmlns:r="http://schemas.openxmlformats.org/officeDocument/2006/relationships" xmlns:m="http://schemas.openxmlformats.org/officeDocument/2006/math" xmlns:v="urn:schemas-microsoft-com:vml" xmlns:wp14="http://schemas.microsoft.com/office/word/2010/wordprocessingDrawing" xmlns:wp="http://schemas.openxmlformats.org/drawingml/2006/wordprocessingDrawing" xmlns:w10="urn:schemas-microsoft-com:office:word" xmlns:w="http://schemas.openxmlformats.org/wordprocessingml/2006/main" xmlns:w14="http://schemas.microsoft.com/office/word/2010/wordml" xmlns:w15="http://schemas.microsoft.com/office/word/2012/wordml" xmlns:w16cid="http://schemas.microsoft.com/office/word/2016/wordml/cid" xmlns:w16se="http://schemas.microsoft.com/office/word/2015/wordml/symex" xmlns:wpg="http://schemas.microsoft.com/office/word/2010/wordprocessingGroup" xmlns:wpi="http://schemas.microsoft.com/office/word/2010/wordprocessingInk" xmlns:wne="http://schemas.microsoft.com/office/word/2006/wordml" xmlns:wps="http://schemas.microsoft.com/office/word/2010/wordprocessingShape" mc:Ignorable="w14 w15 w16se w16cid wp14">
+<w:footnotes xmlns:wpc="http://schemas.microsoft.com/office/word/2010/wordprocessingCanvas" xmlns:cx="http://schemas.microsoft.com/office/drawing/2014/chartex" xmlns:cx1="http://schemas.microsoft.com/office/drawing/2015/9/8/chartex" xmlns:cx2="http://schemas.microsoft.com/office/drawing/2015/10/21/chartex" xmlns:cx3="http://schemas.microsoft.com/office/drawing/2016/5/9/chartex" xmlns:cx4="http://schemas.microsoft.com/office/drawing/2016/5/10/chartex" xmlns:cx5="http://schemas.microsoft.com/office/drawing/2016/5/11/chartex" xmlns:cx6="http://schemas.microsoft.com/office/drawing/2016/5/12/chartex" xmlns:cx7="http://schemas.microsoft.com/office/drawing/2016/5/13/chartex" xmlns:cx8="http://schemas.microsoft.com/office/drawing/2016/5/14/chartex" xmlns:mc="http://schemas.openxmlformats.org/markup-compatibility/2006" xmlns:aink="http://schemas.microsoft.com/office/drawing/2016/ink" xmlns:am3d="http://schemas.microsoft.com/office/drawing/2017/model3d" xmlns:o="urn:schemas-microsoft-com:office:office" xmlns:oel="http://schemas.microsoft.com/office/2019/extlst" xmlns:r="http://schemas.openxmlformats.org/officeDocument/2006/relationships" xmlns:m="http://schemas.openxmlformats.org/officeDocument/2006/math" xmlns:v="urn:schemas-microsoft-com:vml" xmlns:wp14="http://schemas.microsoft.com/office/word/2010/wordprocessingDrawing" xmlns:wp="http://schemas.openxmlformats.org/drawingml/2006/wordprocessingDrawing" xmlns:w10="urn:schemas-microsoft-com:office:word" xmlns:w="http://schemas.openxmlformats.org/wordprocessingml/2006/main" xmlns:w14="http://schemas.microsoft.com/office/word/2010/wordml" xmlns:w15="http://schemas.microsoft.com/office/word/2012/wordml" xmlns:w16cex="http://schemas.microsoft.com/office/word/2018/wordml/cex" xmlns:w16cid="http://schemas.microsoft.com/office/word/2016/wordml/cid" xmlns:w16="http://schemas.microsoft.com/office/word/2018/wordml" xmlns:w16du="http://schemas.microsoft.com/office/word/2023/wordml/word16du" xmlns:w16sdtdh="http://schemas.microsoft.com/office/word/2020/wordml/sdtdatahash" xmlns:w16sdtfl="http://schemas.microsoft.com/office/word/2024/wordml/sdtformatlock" xmlns:w16se="http://schemas.microsoft.com/office/word/2015/wordml/symex" xmlns:wpg="http://schemas.microsoft.com/office/word/2010/wordprocessingGroup" xmlns:wpi="http://schemas.microsoft.com/office/word/2010/wordprocessingInk" xmlns:wne="http://schemas.microsoft.com/office/word/2006/wordml" xmlns:wps="http://schemas.microsoft.com/office/word/2010/wordprocessingShape" mc:Ignorable="w14 w15 w16se w16cid w16 w16cex w16sdtdh w16sdtfl w16du wp14">
   <w:footnote w:type="separator" w:id="-1">
     <w:p>
       <w:r>
@@ -1839,7 +2079,7 @@
 </file>
 
 <file path=word/header1.xml><?xml version="1.0" encoding="utf-8"?>
-<w:hdr xmlns:wpc="http://schemas.microsoft.com/office/word/2010/wordprocessingCanvas" xmlns:cx="http://schemas.microsoft.com/office/drawing/2014/chartex" xmlns:cx1="http://schemas.microsoft.com/office/drawing/2015/9/8/chartex" xmlns:cx2="http://schemas.microsoft.com/office/drawing/2015/10/21/chartex" xmlns:cx3="http://schemas.microsoft.com/office/drawing/2016/5/9/chartex" xmlns:cx4="http://schemas.microsoft.com/office/drawing/2016/5/10/chartex" xmlns:cx5="http://schemas.microsoft.com/office/drawing/2016/5/11/chartex" xmlns:cx6="http://schemas.microsoft.com/office/drawing/2016/5/12/chartex" xmlns:cx7="http://schemas.microsoft.com/office/drawing/2016/5/13/chartex" xmlns:cx8="http://schemas.microsoft.com/office/drawing/2016/5/14/chartex" xmlns:mc="http://schemas.openxmlformats.org/markup-compatibility/2006" xmlns:aink="http://schemas.microsoft.com/office/drawing/2016/ink" xmlns:am3d="http://schemas.microsoft.com/office/drawing/2017/model3d" xmlns:o="urn:schemas-microsoft-com:office:office" xmlns:r="http://schemas.openxmlformats.org/officeDocument/2006/relationships" xmlns:m="http://schemas.openxmlformats.org/officeDocument/2006/math" xmlns:v="urn:schemas-microsoft-com:vml" xmlns:wp14="http://schemas.microsoft.com/office/word/2010/wordprocessingDrawing" xmlns:wp="http://schemas.openxmlformats.org/drawingml/2006/wordprocessingDrawing" xmlns:w10="urn:schemas-microsoft-com:office:word" xmlns:w="http://schemas.openxmlformats.org/wordprocessingml/2006/main" xmlns:w14="http://schemas.microsoft.com/office/word/2010/wordml" xmlns:w15="http://schemas.microsoft.com/office/word/2012/wordml" xmlns:w16cid="http://schemas.microsoft.com/office/word/2016/wordml/cid" xmlns:w16se="http://schemas.microsoft.com/office/word/2015/wordml/symex" xmlns:wpg="http://schemas.microsoft.com/office/word/2010/wordprocessingGroup" xmlns:wpi="http://schemas.microsoft.com/office/word/2010/wordprocessingInk" xmlns:wne="http://schemas.microsoft.com/office/word/2006/wordml" xmlns:wps="http://schemas.microsoft.com/office/word/2010/wordprocessingShape" mc:Ignorable="w14 w15 w16se w16cid wp14">
+<w:hdr xmlns:wpc="http://schemas.microsoft.com/office/word/2010/wordprocessingCanvas" xmlns:cx="http://schemas.microsoft.com/office/drawing/2014/chartex" xmlns:cx1="http://schemas.microsoft.com/office/drawing/2015/9/8/chartex" xmlns:cx2="http://schemas.microsoft.com/office/drawing/2015/10/21/chartex" xmlns:cx3="http://schemas.microsoft.com/office/drawing/2016/5/9/chartex" xmlns:cx4="http://schemas.microsoft.com/office/drawing/2016/5/10/chartex" xmlns:cx5="http://schemas.microsoft.com/office/drawing/2016/5/11/chartex" xmlns:cx6="http://schemas.microsoft.com/office/drawing/2016/5/12/chartex" xmlns:cx7="http://schemas.microsoft.com/office/drawing/2016/5/13/chartex" xmlns:cx8="http://schemas.microsoft.com/office/drawing/2016/5/14/chartex" xmlns:mc="http://schemas.openxmlformats.org/markup-compatibility/2006" xmlns:aink="http://schemas.microsoft.com/office/drawing/2016/ink" xmlns:am3d="http://schemas.microsoft.com/office/drawing/2017/model3d" xmlns:o="urn:schemas-microsoft-com:office:office" xmlns:oel="http://schemas.microsoft.com/office/2019/extlst" xmlns:r="http://schemas.openxmlformats.org/officeDocument/2006/relationships" xmlns:m="http://schemas.openxmlformats.org/officeDocument/2006/math" xmlns:v="urn:schemas-microsoft-com:vml" xmlns:wp14="http://schemas.microsoft.com/office/word/2010/wordprocessingDrawing" xmlns:wp="http://schemas.openxmlformats.org/drawingml/2006/wordprocessingDrawing" xmlns:w10="urn:schemas-microsoft-com:office:word" xmlns:w="http://schemas.openxmlformats.org/wordprocessingml/2006/main" xmlns:w14="http://schemas.microsoft.com/office/word/2010/wordml" xmlns:w15="http://schemas.microsoft.com/office/word/2012/wordml" xmlns:w16cex="http://schemas.microsoft.com/office/word/2018/wordml/cex" xmlns:w16cid="http://schemas.microsoft.com/office/word/2016/wordml/cid" xmlns:w16="http://schemas.microsoft.com/office/word/2018/wordml" xmlns:w16du="http://schemas.microsoft.com/office/word/2023/wordml/word16du" xmlns:w16sdtdh="http://schemas.microsoft.com/office/word/2020/wordml/sdtdatahash" xmlns:w16sdtfl="http://schemas.microsoft.com/office/word/2024/wordml/sdtformatlock" xmlns:w16se="http://schemas.microsoft.com/office/word/2015/wordml/symex" xmlns:wpg="http://schemas.microsoft.com/office/word/2010/wordprocessingGroup" xmlns:wpi="http://schemas.microsoft.com/office/word/2010/wordprocessingInk" xmlns:wne="http://schemas.microsoft.com/office/word/2006/wordml" xmlns:wps="http://schemas.microsoft.com/office/word/2010/wordprocessingShape" mc:Ignorable="w14 w15 w16se w16cid w16 w16cex w16sdtdh w16sdtfl w16du wp14">
   <w:p>
     <w:pPr>
       <w:pStyle w:val="Header"/>
@@ -1849,7 +2089,7 @@
 </file>
 
 <file path=word/header2.xml><?xml version="1.0" encoding="utf-8"?>
-<w:hdr xmlns:wpc="http://schemas.microsoft.com/office/word/2010/wordprocessingCanvas" xmlns:cx="http://schemas.microsoft.com/office/drawing/2014/chartex" xmlns:cx1="http://schemas.microsoft.com/office/drawing/2015/9/8/chartex" xmlns:cx2="http://schemas.microsoft.com/office/drawing/2015/10/21/chartex" xmlns:cx3="http://schemas.microsoft.com/office/drawing/2016/5/9/chartex" xmlns:cx4="http://schemas.microsoft.com/office/drawing/2016/5/10/chartex" xmlns:cx5="http://schemas.microsoft.com/office/drawing/2016/5/11/chartex" xmlns:cx6="http://schemas.microsoft.com/office/drawing/2016/5/12/chartex" xmlns:cx7="http://schemas.microsoft.com/office/drawing/2016/5/13/chartex" xmlns:cx8="http://schemas.microsoft.com/office/drawing/2016/5/14/chartex" xmlns:mc="http://schemas.openxmlformats.org/markup-compatibility/2006" xmlns:aink="http://schemas.microsoft.com/office/drawing/2016/ink" xmlns:am3d="http://schemas.microsoft.com/office/drawing/2017/model3d" xmlns:o="urn:schemas-microsoft-com:office:office" xmlns:r="http://schemas.openxmlformats.org/officeDocument/2006/relationships" xmlns:m="http://schemas.openxmlformats.org/officeDocument/2006/math" xmlns:v="urn:schemas-microsoft-com:vml" xmlns:wp14="http://schemas.microsoft.com/office/word/2010/wordprocessingDrawing" xmlns:wp="http://schemas.openxmlformats.org/drawingml/2006/wordprocessingDrawing" xmlns:w10="urn:schemas-microsoft-com:office:word" xmlns:w="http://schemas.openxmlformats.org/wordprocessingml/2006/main" xmlns:w14="http://schemas.microsoft.com/office/word/2010/wordml" xmlns:w15="http://schemas.microsoft.com/office/word/2012/wordml" xmlns:w16cid="http://schemas.microsoft.com/office/word/2016/wordml/cid" xmlns:w16se="http://schemas.microsoft.com/office/word/2015/wordml/symex" xmlns:wpg="http://schemas.microsoft.com/office/word/2010/wordprocessingGroup" xmlns:wpi="http://schemas.microsoft.com/office/word/2010/wordprocessingInk" xmlns:wne="http://schemas.microsoft.com/office/word/2006/wordml" xmlns:wps="http://schemas.microsoft.com/office/word/2010/wordprocessingShape" mc:Ignorable="w14 w15 w16se w16cid wp14">
+<w:hdr xmlns:wpc="http://schemas.microsoft.com/office/word/2010/wordprocessingCanvas" xmlns:cx="http://schemas.microsoft.com/office/drawing/2014/chartex" xmlns:cx1="http://schemas.microsoft.com/office/drawing/2015/9/8/chartex" xmlns:cx2="http://schemas.microsoft.com/office/drawing/2015/10/21/chartex" xmlns:cx3="http://schemas.microsoft.com/office/drawing/2016/5/9/chartex" xmlns:cx4="http://schemas.microsoft.com/office/drawing/2016/5/10/chartex" xmlns:cx5="http://schemas.microsoft.com/office/drawing/2016/5/11/chartex" xmlns:cx6="http://schemas.microsoft.com/office/drawing/2016/5/12/chartex" xmlns:cx7="http://schemas.microsoft.com/office/drawing/2016/5/13/chartex" xmlns:cx8="http://schemas.microsoft.com/office/drawing/2016/5/14/chartex" xmlns:mc="http://schemas.openxmlformats.org/markup-compatibility/2006" xmlns:aink="http://schemas.microsoft.com/office/drawing/2016/ink" xmlns:am3d="http://schemas.microsoft.com/office/drawing/2017/model3d" xmlns:o="urn:schemas-microsoft-com:office:office" xmlns:oel="http://schemas.microsoft.com/office/2019/extlst" xmlns:r="http://schemas.openxmlformats.org/officeDocument/2006/relationships" xmlns:m="http://schemas.openxmlformats.org/officeDocument/2006/math" xmlns:v="urn:schemas-microsoft-com:vml" xmlns:wp14="http://schemas.microsoft.com/office/word/2010/wordprocessingDrawing" xmlns:wp="http://schemas.openxmlformats.org/drawingml/2006/wordprocessingDrawing" xmlns:w10="urn:schemas-microsoft-com:office:word" xmlns:w="http://schemas.openxmlformats.org/wordprocessingml/2006/main" xmlns:w14="http://schemas.microsoft.com/office/word/2010/wordml" xmlns:w15="http://schemas.microsoft.com/office/word/2012/wordml" xmlns:w16cex="http://schemas.microsoft.com/office/word/2018/wordml/cex" xmlns:w16cid="http://schemas.microsoft.com/office/word/2016/wordml/cid" xmlns:w16="http://schemas.microsoft.com/office/word/2018/wordml" xmlns:w16du="http://schemas.microsoft.com/office/word/2023/wordml/word16du" xmlns:w16sdtdh="http://schemas.microsoft.com/office/word/2020/wordml/sdtdatahash" xmlns:w16sdtfl="http://schemas.microsoft.com/office/word/2024/wordml/sdtformatlock" xmlns:w16se="http://schemas.microsoft.com/office/word/2015/wordml/symex" xmlns:wpg="http://schemas.microsoft.com/office/word/2010/wordprocessingGroup" xmlns:wpi="http://schemas.microsoft.com/office/word/2010/wordprocessingInk" xmlns:wne="http://schemas.microsoft.com/office/word/2006/wordml" xmlns:wps="http://schemas.microsoft.com/office/word/2010/wordprocessingShape" mc:Ignorable="w14 w15 w16se w16cid w16 w16cex w16sdtdh w16sdtfl w16du wp14">
   <w:p>
     <w:pPr>
       <w:pStyle w:val="Header"/>
@@ -1880,7 +2120,7 @@
 </file>
 
 <file path=word/header3.xml><?xml version="1.0" encoding="utf-8"?>
-<w:hdr xmlns:wpc="http://schemas.microsoft.com/office/word/2010/wordprocessingCanvas" xmlns:cx="http://schemas.microsoft.com/office/drawing/2014/chartex" xmlns:cx1="http://schemas.microsoft.com/office/drawing/2015/9/8/chartex" xmlns:cx2="http://schemas.microsoft.com/office/drawing/2015/10/21/chartex" xmlns:cx3="http://schemas.microsoft.com/office/drawing/2016/5/9/chartex" xmlns:cx4="http://schemas.microsoft.com/office/drawing/2016/5/10/chartex" xmlns:cx5="http://schemas.microsoft.com/office/drawing/2016/5/11/chartex" xmlns:cx6="http://schemas.microsoft.com/office/drawing/2016/5/12/chartex" xmlns:cx7="http://schemas.microsoft.com/office/drawing/2016/5/13/chartex" xmlns:cx8="http://schemas.microsoft.com/office/drawing/2016/5/14/chartex" xmlns:mc="http://schemas.openxmlformats.org/markup-compatibility/2006" xmlns:aink="http://schemas.microsoft.com/office/drawing/2016/ink" xmlns:am3d="http://schemas.microsoft.com/office/drawing/2017/model3d" xmlns:o="urn:schemas-microsoft-com:office:office" xmlns:r="http://schemas.openxmlformats.org/officeDocument/2006/relationships" xmlns:m="http://schemas.openxmlformats.org/officeDocument/2006/math" xmlns:v="urn:schemas-microsoft-com:vml" xmlns:wp14="http://schemas.microsoft.com/office/word/2010/wordprocessingDrawing" xmlns:wp="http://schemas.openxmlformats.org/drawingml/2006/wordprocessingDrawing" xmlns:w10="urn:schemas-microsoft-com:office:word" xmlns:w="http://schemas.openxmlformats.org/wordprocessingml/2006/main" xmlns:w14="http://schemas.microsoft.com/office/word/2010/wordml" xmlns:w15="http://schemas.microsoft.com/office/word/2012/wordml" xmlns:w16cid="http://schemas.microsoft.com/office/word/2016/wordml/cid" xmlns:w16se="http://schemas.microsoft.com/office/word/2015/wordml/symex" xmlns:wpg="http://schemas.microsoft.com/office/word/2010/wordprocessingGroup" xmlns:wpi="http://schemas.microsoft.com/office/word/2010/wordprocessingInk" xmlns:wne="http://schemas.microsoft.com/office/word/2006/wordml" xmlns:wps="http://schemas.microsoft.com/office/word/2010/wordprocessingShape" mc:Ignorable="w14 w15 w16se w16cid wp14">
+<w:hdr xmlns:wpc="http://schemas.microsoft.com/office/word/2010/wordprocessingCanvas" xmlns:cx="http://schemas.microsoft.com/office/drawing/2014/chartex" xmlns:cx1="http://schemas.microsoft.com/office/drawing/2015/9/8/chartex" xmlns:cx2="http://schemas.microsoft.com/office/drawing/2015/10/21/chartex" xmlns:cx3="http://schemas.microsoft.com/office/drawing/2016/5/9/chartex" xmlns:cx4="http://schemas.microsoft.com/office/drawing/2016/5/10/chartex" xmlns:cx5="http://schemas.microsoft.com/office/drawing/2016/5/11/chartex" xmlns:cx6="http://schemas.microsoft.com/office/drawing/2016/5/12/chartex" xmlns:cx7="http://schemas.microsoft.com/office/drawing/2016/5/13/chartex" xmlns:cx8="http://schemas.microsoft.com/office/drawing/2016/5/14/chartex" xmlns:mc="http://schemas.openxmlformats.org/markup-compatibility/2006" xmlns:aink="http://schemas.microsoft.com/office/drawing/2016/ink" xmlns:am3d="http://schemas.microsoft.com/office/drawing/2017/model3d" xmlns:o="urn:schemas-microsoft-com:office:office" xmlns:oel="http://schemas.microsoft.com/office/2019/extlst" xmlns:r="http://schemas.openxmlformats.org/officeDocument/2006/relationships" xmlns:m="http://schemas.openxmlformats.org/officeDocument/2006/math" xmlns:v="urn:schemas-microsoft-com:vml" xmlns:wp14="http://schemas.microsoft.com/office/word/2010/wordprocessingDrawing" xmlns:wp="http://schemas.openxmlformats.org/drawingml/2006/wordprocessingDrawing" xmlns:w10="urn:schemas-microsoft-com:office:word" xmlns:w="http://schemas.openxmlformats.org/wordprocessingml/2006/main" xmlns:w14="http://schemas.microsoft.com/office/word/2010/wordml" xmlns:w15="http://schemas.microsoft.com/office/word/2012/wordml" xmlns:w16cex="http://schemas.microsoft.com/office/word/2018/wordml/cex" xmlns:w16cid="http://schemas.microsoft.com/office/word/2016/wordml/cid" xmlns:w16="http://schemas.microsoft.com/office/word/2018/wordml" xmlns:w16du="http://schemas.microsoft.com/office/word/2023/wordml/word16du" xmlns:w16sdtdh="http://schemas.microsoft.com/office/word/2020/wordml/sdtdatahash" xmlns:w16sdtfl="http://schemas.microsoft.com/office/word/2024/wordml/sdtformatlock" xmlns:w16se="http://schemas.microsoft.com/office/word/2015/wordml/symex" xmlns:wpg="http://schemas.microsoft.com/office/word/2010/wordprocessingGroup" xmlns:wpi="http://schemas.microsoft.com/office/word/2010/wordprocessingInk" xmlns:wne="http://schemas.microsoft.com/office/word/2006/wordml" xmlns:wps="http://schemas.microsoft.com/office/word/2010/wordprocessingShape" mc:Ignorable="w14 w15 w16se w16cid w16 w16cex w16sdtdh w16sdtfl w16du wp14">
   <w:p>
     <w:pPr>
       <w:pStyle w:val="Header"/>
@@ -1890,7 +2130,7 @@
 </file>
 
 <file path=word/numbering.xml><?xml version="1.0" encoding="utf-8"?>
-<w:numbering xmlns:wpc="http://schemas.microsoft.com/office/word/2010/wordprocessingCanvas" xmlns:cx="http://schemas.microsoft.com/office/drawing/2014/chartex" xmlns:cx1="http://schemas.microsoft.com/office/drawing/2015/9/8/chartex" xmlns:cx2="http://schemas.microsoft.com/office/drawing/2015/10/21/chartex" xmlns:cx3="http://schemas.microsoft.com/office/drawing/2016/5/9/chartex" xmlns:cx4="http://schemas.microsoft.com/office/drawing/2016/5/10/chartex" xmlns:cx5="http://schemas.microsoft.com/office/drawing/2016/5/11/chartex" xmlns:cx6="http://schemas.microsoft.com/office/drawing/2016/5/12/chartex" xmlns:cx7="http://schemas.microsoft.com/office/drawing/2016/5/13/chartex" xmlns:cx8="http://schemas.microsoft.com/office/drawing/2016/5/14/chartex" xmlns:mc="http://schemas.openxmlformats.org/markup-compatibility/2006" xmlns:aink="http://schemas.microsoft.com/office/drawing/2016/ink" xmlns:am3d="http://schemas.microsoft.com/office/drawing/2017/model3d" xmlns:o="urn:schemas-microsoft-com:office:office" xmlns:r="http://schemas.openxmlformats.org/officeDocument/2006/relationships" xmlns:m="http://schemas.openxmlformats.org/officeDocument/2006/math" xmlns:v="urn:schemas-microsoft-com:vml" xmlns:wp14="http://schemas.microsoft.com/office/word/2010/wordprocessingDrawing" xmlns:wp="http://schemas.openxmlformats.org/drawingml/2006/wordprocessingDrawing" xmlns:w10="urn:schemas-microsoft-com:office:word" xmlns:w="http://schemas.openxmlformats.org/wordprocessingml/2006/main" xmlns:w14="http://schemas.microsoft.com/office/word/2010/wordml" xmlns:w15="http://schemas.microsoft.com/office/word/2012/wordml" xmlns:w16cid="http://schemas.microsoft.com/office/word/2016/wordml/cid" xmlns:w16se="http://schemas.microsoft.com/office/word/2015/wordml/symex" xmlns:wpg="http://schemas.microsoft.com/office/word/2010/wordprocessingGroup" xmlns:wpi="http://schemas.microsoft.com/office/word/2010/wordprocessingInk" xmlns:wne="http://schemas.microsoft.com/office/word/2006/wordml" xmlns:wps="http://schemas.microsoft.com/office/word/2010/wordprocessingShape" mc:Ignorable="w14 w15 w16se w16cid wp14">
+<w:numbering xmlns:wpc="http://schemas.microsoft.com/office/word/2010/wordprocessingCanvas" xmlns:cx="http://schemas.microsoft.com/office/drawing/2014/chartex" xmlns:cx1="http://schemas.microsoft.com/office/drawing/2015/9/8/chartex" xmlns:cx2="http://schemas.microsoft.com/office/drawing/2015/10/21/chartex" xmlns:cx3="http://schemas.microsoft.com/office/drawing/2016/5/9/chartex" xmlns:cx4="http://schemas.microsoft.com/office/drawing/2016/5/10/chartex" xmlns:cx5="http://schemas.microsoft.com/office/drawing/2016/5/11/chartex" xmlns:cx6="http://schemas.microsoft.com/office/drawing/2016/5/12/chartex" xmlns:cx7="http://schemas.microsoft.com/office/drawing/2016/5/13/chartex" xmlns:cx8="http://schemas.microsoft.com/office/drawing/2016/5/14/chartex" xmlns:mc="http://schemas.openxmlformats.org/markup-compatibility/2006" xmlns:aink="http://schemas.microsoft.com/office/drawing/2016/ink" xmlns:am3d="http://schemas.microsoft.com/office/drawing/2017/model3d" xmlns:o="urn:schemas-microsoft-com:office:office" xmlns:oel="http://schemas.microsoft.com/office/2019/extlst" xmlns:r="http://schemas.openxmlformats.org/officeDocument/2006/relationships" xmlns:m="http://schemas.openxmlformats.org/officeDocument/2006/math" xmlns:v="urn:schemas-microsoft-com:vml" xmlns:wp14="http://schemas.microsoft.com/office/word/2010/wordprocessingDrawing" xmlns:wp="http://schemas.openxmlformats.org/drawingml/2006/wordprocessingDrawing" xmlns:w10="urn:schemas-microsoft-com:office:word" xmlns:w="http://schemas.openxmlformats.org/wordprocessingml/2006/main" xmlns:w14="http://schemas.microsoft.com/office/word/2010/wordml" xmlns:w15="http://schemas.microsoft.com/office/word/2012/wordml" xmlns:w16cex="http://schemas.microsoft.com/office/word/2018/wordml/cex" xmlns:w16cid="http://schemas.microsoft.com/office/word/2016/wordml/cid" xmlns:w16="http://schemas.microsoft.com/office/word/2018/wordml" xmlns:w16du="http://schemas.microsoft.com/office/word/2023/wordml/word16du" xmlns:w16sdtdh="http://schemas.microsoft.com/office/word/2020/wordml/sdtdatahash" xmlns:w16sdtfl="http://schemas.microsoft.com/office/word/2024/wordml/sdtformatlock" xmlns:w16se="http://schemas.microsoft.com/office/word/2015/wordml/symex" xmlns:wpg="http://schemas.microsoft.com/office/word/2010/wordprocessingGroup" xmlns:wpi="http://schemas.microsoft.com/office/word/2010/wordprocessingInk" xmlns:wne="http://schemas.microsoft.com/office/word/2006/wordml" xmlns:wps="http://schemas.microsoft.com/office/word/2010/wordprocessingShape" mc:Ignorable="w14 w15 w16se w16cid w16 w16cex w16sdtdh w16sdtfl w16du wp14">
   <w:abstractNum w:abstractNumId="0" w15:restartNumberingAfterBreak="0">
     <w:nsid w:val="2C126A96"/>
     <w:multiLevelType w:val="hybridMultilevel"/>
@@ -2266,20 +2506,20 @@
       </w:rPr>
     </w:lvl>
   </w:abstractNum>
-  <w:num w:numId="1">
+  <w:num w:numId="1" w16cid:durableId="868028404">
     <w:abstractNumId w:val="2"/>
   </w:num>
-  <w:num w:numId="2">
+  <w:num w:numId="2" w16cid:durableId="1430587817">
     <w:abstractNumId w:val="1"/>
   </w:num>
-  <w:num w:numId="3">
+  <w:num w:numId="3" w16cid:durableId="295332541">
     <w:abstractNumId w:val="0"/>
   </w:num>
 </w:numbering>
 </file>
 
 <file path=word/styles.xml><?xml version="1.0" encoding="utf-8"?>
-<w:styles xmlns:mc="http://schemas.openxmlformats.org/markup-compatibility/2006" xmlns:r="http://schemas.openxmlformats.org/officeDocument/2006/relationships" xmlns:w="http://schemas.openxmlformats.org/wordprocessingml/2006/main" xmlns:w14="http://schemas.microsoft.com/office/word/2010/wordml" xmlns:w15="http://schemas.microsoft.com/office/word/2012/wordml" xmlns:w16cid="http://schemas.microsoft.com/office/word/2016/wordml/cid" xmlns:w16se="http://schemas.microsoft.com/office/word/2015/wordml/symex" mc:Ignorable="w14 w15 w16se w16cid">
+<w:styles xmlns:mc="http://schemas.openxmlformats.org/markup-compatibility/2006" xmlns:r="http://schemas.openxmlformats.org/officeDocument/2006/relationships" xmlns:w="http://schemas.openxmlformats.org/wordprocessingml/2006/main" xmlns:w14="http://schemas.microsoft.com/office/word/2010/wordml" xmlns:w15="http://schemas.microsoft.com/office/word/2012/wordml" xmlns:w16cex="http://schemas.microsoft.com/office/word/2018/wordml/cex" xmlns:w16cid="http://schemas.microsoft.com/office/word/2016/wordml/cid" xmlns:w16="http://schemas.microsoft.com/office/word/2018/wordml" xmlns:w16du="http://schemas.microsoft.com/office/word/2023/wordml/word16du" xmlns:w16sdtdh="http://schemas.microsoft.com/office/word/2020/wordml/sdtdatahash" xmlns:w16sdtfl="http://schemas.microsoft.com/office/word/2024/wordml/sdtformatlock" xmlns:w16se="http://schemas.microsoft.com/office/word/2015/wordml/symex" mc:Ignorable="w14 w15 w16se w16cid w16 w16cex w16sdtdh w16sdtfl w16du">
   <w:docDefaults>
     <w:rPrDefault>
       <w:rPr>
@@ -2291,7 +2531,7 @@
     </w:rPrDefault>
     <w:pPrDefault/>
   </w:docDefaults>
-  <w:latentStyles w:defLockedState="0" w:defUIPriority="99" w:defSemiHidden="0" w:defUnhideWhenUsed="0" w:defQFormat="0" w:count="375">
+  <w:latentStyles w:defLockedState="0" w:defUIPriority="99" w:defSemiHidden="0" w:defUnhideWhenUsed="0" w:defQFormat="0" w:count="376">
     <w:lsdException w:name="Normal" w:uiPriority="0" w:qFormat="1"/>
     <w:lsdException w:name="heading 1" w:uiPriority="9" w:qFormat="1"/>
     <w:lsdException w:name="heading 2" w:semiHidden="1" w:uiPriority="9" w:unhideWhenUsed="1" w:qFormat="1"/>
@@ -2665,6 +2905,7 @@
     <w:lsdException w:name="List Table 7 Colorful Accent 6" w:uiPriority="52"/>
     <w:lsdException w:name="Mention" w:semiHidden="1" w:unhideWhenUsed="1"/>
     <w:lsdException w:name="Smart Hyperlink" w:semiHidden="1" w:unhideWhenUsed="1"/>
+    <w:lsdException w:name="Smart Link" w:semiHidden="1" w:unhideWhenUsed="1"/>
   </w:latentStyles>
   <w:style w:type="paragraph" w:default="1" w:styleId="Normal">
     <w:name w:val="Normal"/>

</xml_diff>